<commit_message>
Added Server Functions : addRecipe and linkIngredients so that a user can add a recipe
</commit_message>
<xml_diff>
--- a/Project-R/Recette HTTP Calls.docx
+++ b/Project-R/Recette HTTP Calls.docx
@@ -1,6 +1,6 @@
 
 <file path=word/document.xml><?xml version="1.0" encoding="utf-8"?>
-<w:document xmlns:wpc="http://schemas.microsoft.com/office/word/2010/wordprocessingCanvas" xmlns:mo="http://schemas.microsoft.com/office/mac/office/2008/main" xmlns:mc="http://schemas.openxmlformats.org/markup-compatibility/2006" xmlns:mv="urn:schemas-microsoft-com:mac:vml" xmlns:o="urn:schemas-microsoft-com:office:office" xmlns:r="http://schemas.openxmlformats.org/officeDocument/2006/relationships" xmlns:m="http://schemas.openxmlformats.org/officeDocument/2006/math" xmlns:v="urn:schemas-microsoft-com:vml" xmlns:wp14="http://schemas.microsoft.com/office/word/2010/wordprocessingDrawing" xmlns:wp="http://schemas.openxmlformats.org/drawingml/2006/wordprocessingDrawing" xmlns:w10="urn:schemas-microsoft-com:office:word" xmlns:w="http://schemas.openxmlformats.org/wordprocessingml/2006/main" xmlns:w14="http://schemas.microsoft.com/office/word/2010/wordml" xmlns:w15="http://schemas.microsoft.com/office/word/2012/wordml" xmlns:wpg="http://schemas.microsoft.com/office/word/2010/wordprocessingGroup" xmlns:wpi="http://schemas.microsoft.com/office/word/2010/wordprocessingInk" xmlns:wne="http://schemas.microsoft.com/office/word/2006/wordml" xmlns:wps="http://schemas.microsoft.com/office/word/2010/wordprocessingShape" mc:Ignorable="w14 w15 wp14">
+<w:document xmlns:wpc="http://schemas.microsoft.com/office/word/2010/wordprocessingCanvas" xmlns:cx="http://schemas.microsoft.com/office/drawing/2014/chartex" xmlns:cx1="http://schemas.microsoft.com/office/drawing/2015/9/8/chartex" xmlns:cx2="http://schemas.microsoft.com/office/drawing/2015/10/21/chartex" xmlns:cx3="http://schemas.microsoft.com/office/drawing/2016/5/9/chartex" xmlns:cx4="http://schemas.microsoft.com/office/drawing/2016/5/10/chartex" xmlns:cx5="http://schemas.microsoft.com/office/drawing/2016/5/11/chartex" xmlns:cx6="http://schemas.microsoft.com/office/drawing/2016/5/12/chartex" xmlns:cx7="http://schemas.microsoft.com/office/drawing/2016/5/13/chartex" xmlns:cx8="http://schemas.microsoft.com/office/drawing/2016/5/14/chartex" xmlns:mc="http://schemas.openxmlformats.org/markup-compatibility/2006" xmlns:aink="http://schemas.microsoft.com/office/drawing/2016/ink" xmlns:am3d="http://schemas.microsoft.com/office/drawing/2017/model3d" xmlns:o="urn:schemas-microsoft-com:office:office" xmlns:r="http://schemas.openxmlformats.org/officeDocument/2006/relationships" xmlns:m="http://schemas.openxmlformats.org/officeDocument/2006/math" xmlns:v="urn:schemas-microsoft-com:vml" xmlns:wp14="http://schemas.microsoft.com/office/word/2010/wordprocessingDrawing" xmlns:wp="http://schemas.openxmlformats.org/drawingml/2006/wordprocessingDrawing" xmlns:w10="urn:schemas-microsoft-com:office:word" xmlns:w="http://schemas.openxmlformats.org/wordprocessingml/2006/main" xmlns:w14="http://schemas.microsoft.com/office/word/2010/wordml" xmlns:w15="http://schemas.microsoft.com/office/word/2012/wordml" xmlns:w16cid="http://schemas.microsoft.com/office/word/2016/wordml/cid" xmlns:w16se="http://schemas.microsoft.com/office/word/2015/wordml/symex" xmlns:wpg="http://schemas.microsoft.com/office/word/2010/wordprocessingGroup" xmlns:wpi="http://schemas.microsoft.com/office/word/2010/wordprocessingInk" xmlns:wne="http://schemas.microsoft.com/office/word/2006/wordml" xmlns:wps="http://schemas.microsoft.com/office/word/2010/wordprocessingShape" mc:Ignorable="w14 w15 w16se w16cid wp14">
   <w:body>
     <w:p>
       <w:r>
@@ -534,533 +534,1087 @@
     </w:p>
     <w:p/>
     <w:p>
+      <w:r>
+        <w:t>/getComments</w:t>
+      </w:r>
+    </w:p>
+    <w:p>
+      <w:r>
+        <w:t>This call is for getting all comments on a recipe</w:t>
+      </w:r>
+    </w:p>
+    <w:p>
+      <w:pPr>
+        <w:pStyle w:val="ListParagraph"/>
+        <w:numPr>
+          <w:ilvl w:val="0"/>
+          <w:numId w:val="1"/>
+        </w:numPr>
+      </w:pPr>
+      <w:r>
+        <w:t>HTTP Type: GET</w:t>
+      </w:r>
+    </w:p>
+    <w:p>
+      <w:pPr>
+        <w:pStyle w:val="ListParagraph"/>
+        <w:numPr>
+          <w:ilvl w:val="0"/>
+          <w:numId w:val="1"/>
+        </w:numPr>
+      </w:pPr>
+      <w:r>
+        <w:t>Requirements (url params)</w:t>
+      </w:r>
+    </w:p>
+    <w:p>
+      <w:pPr>
+        <w:pStyle w:val="ListParagraph"/>
+        <w:numPr>
+          <w:ilvl w:val="1"/>
+          <w:numId w:val="1"/>
+        </w:numPr>
+      </w:pPr>
+      <w:r>
+        <w:t>recipe_id &lt;- int value</w:t>
+      </w:r>
+    </w:p>
+    <w:p>
+      <w:pPr>
+        <w:pStyle w:val="ListParagraph"/>
+        <w:numPr>
+          <w:ilvl w:val="0"/>
+          <w:numId w:val="1"/>
+        </w:numPr>
+      </w:pPr>
+      <w:r>
+        <w:t>Output</w:t>
+      </w:r>
+    </w:p>
+    <w:p>
+      <w:pPr>
+        <w:pStyle w:val="ListParagraph"/>
+        <w:numPr>
+          <w:ilvl w:val="1"/>
+          <w:numId w:val="1"/>
+        </w:numPr>
+      </w:pPr>
+      <w:r>
+        <w:t>{comments: [{user,comment},...]</w:t>
+      </w:r>
+    </w:p>
+    <w:p>
+      <w:pPr>
+        <w:pStyle w:val="ListParagraph"/>
+        <w:numPr>
+          <w:ilvl w:val="2"/>
+          <w:numId w:val="1"/>
+        </w:numPr>
+      </w:pPr>
+      <w:r>
+        <w:t>comments json array made of user,comment jsons</w:t>
+      </w:r>
+    </w:p>
+    <w:p/>
+    <w:p>
+      <w:pPr>
+        <w:pStyle w:val="ListParagraph"/>
+        <w:ind w:left="0"/>
+      </w:pPr>
+    </w:p>
+    <w:p>
+      <w:pPr>
+        <w:pStyle w:val="ListParagraph"/>
+        <w:ind w:left="0"/>
+      </w:pPr>
+    </w:p>
+    <w:p>
+      <w:pPr>
+        <w:pStyle w:val="ListParagraph"/>
+        <w:ind w:left="0"/>
+      </w:pPr>
+      <w:r>
+        <w:t>ACTION CALLS</w:t>
+      </w:r>
+    </w:p>
+    <w:p>
+      <w:pPr>
+        <w:pStyle w:val="ListParagraph"/>
+        <w:ind w:left="0"/>
+      </w:pPr>
+    </w:p>
+    <w:p>
+      <w:pPr>
+        <w:pStyle w:val="ListParagraph"/>
+        <w:ind w:left="0"/>
+      </w:pPr>
+      <w:r>
+        <w:t>/logout</w:t>
+      </w:r>
+    </w:p>
+    <w:p>
+      <w:pPr>
+        <w:pStyle w:val="ListParagraph"/>
+        <w:ind w:left="0"/>
+      </w:pPr>
+      <w:r>
+        <w:t>This call is when the user wants to log off</w:t>
+      </w:r>
+    </w:p>
+    <w:p>
+      <w:pPr>
+        <w:pStyle w:val="ListParagraph"/>
+        <w:numPr>
+          <w:ilvl w:val="0"/>
+          <w:numId w:val="1"/>
+        </w:numPr>
+      </w:pPr>
+      <w:r>
+        <w:t>HTTP Type: POST</w:t>
+      </w:r>
+    </w:p>
+    <w:p>
+      <w:pPr>
+        <w:pStyle w:val="ListParagraph"/>
+        <w:numPr>
+          <w:ilvl w:val="0"/>
+          <w:numId w:val="1"/>
+        </w:numPr>
+      </w:pPr>
+      <w:r>
+        <w:t>Requirements</w:t>
+      </w:r>
+    </w:p>
+    <w:p>
+      <w:pPr>
+        <w:pStyle w:val="ListParagraph"/>
+        <w:numPr>
+          <w:ilvl w:val="1"/>
+          <w:numId w:val="1"/>
+        </w:numPr>
+      </w:pPr>
+      <w:r>
+        <w:t>user_token -&gt; user specific key</w:t>
+      </w:r>
+    </w:p>
+    <w:p>
+      <w:pPr>
+        <w:pStyle w:val="ListParagraph"/>
+        <w:numPr>
+          <w:ilvl w:val="0"/>
+          <w:numId w:val="1"/>
+        </w:numPr>
+      </w:pPr>
+      <w:r>
+        <w:t>Response output</w:t>
+      </w:r>
+    </w:p>
+    <w:p>
+      <w:pPr>
+        <w:pStyle w:val="ListParagraph"/>
+        <w:numPr>
+          <w:ilvl w:val="1"/>
+          <w:numId w:val="1"/>
+        </w:numPr>
+      </w:pPr>
+      <w:r>
+        <w:t>{</w:t>
+      </w:r>
+      <w:r>
+        <w:t>code</w:t>
+      </w:r>
+      <w:r>
+        <w:t>, message</w:t>
+      </w:r>
+      <w:r>
+        <w:t>,data</w:t>
+      </w:r>
+      <w:r>
+        <w:t>}</w:t>
+      </w:r>
+    </w:p>
+    <w:p>
+      <w:pPr>
+        <w:pStyle w:val="ListParagraph"/>
+        <w:numPr>
+          <w:ilvl w:val="2"/>
+          <w:numId w:val="1"/>
+        </w:numPr>
+      </w:pPr>
+      <w:r>
+        <w:t>ex. code:1,message:logout successful, data:{}</w:t>
+      </w:r>
+    </w:p>
+    <w:p/>
+    <w:p>
+      <w:r>
+        <w:t>/addComment</w:t>
+      </w:r>
+    </w:p>
+    <w:p>
+      <w:r>
+        <w:t>This call is for authenticated users to post comments on recipes</w:t>
+      </w:r>
+    </w:p>
+    <w:p>
+      <w:pPr>
+        <w:pStyle w:val="ListParagraph"/>
+        <w:numPr>
+          <w:ilvl w:val="0"/>
+          <w:numId w:val="1"/>
+        </w:numPr>
+      </w:pPr>
+      <w:r>
+        <w:t>HTTP Type: POST</w:t>
+      </w:r>
+    </w:p>
+    <w:p>
+      <w:pPr>
+        <w:pStyle w:val="ListParagraph"/>
+        <w:numPr>
+          <w:ilvl w:val="0"/>
+          <w:numId w:val="1"/>
+        </w:numPr>
+      </w:pPr>
+      <w:r>
+        <w:t>Requirements</w:t>
+      </w:r>
+    </w:p>
+    <w:p>
+      <w:pPr>
+        <w:pStyle w:val="ListParagraph"/>
+        <w:numPr>
+          <w:ilvl w:val="1"/>
+          <w:numId w:val="1"/>
+        </w:numPr>
+      </w:pPr>
+      <w:r>
+        <w:t>user_id</w:t>
+      </w:r>
+    </w:p>
+    <w:p>
+      <w:pPr>
+        <w:pStyle w:val="ListParagraph"/>
+        <w:numPr>
+          <w:ilvl w:val="1"/>
+          <w:numId w:val="1"/>
+        </w:numPr>
+      </w:pPr>
+      <w:r>
+        <w:t>recipe_id</w:t>
+      </w:r>
+    </w:p>
+    <w:p>
+      <w:pPr>
+        <w:pStyle w:val="ListParagraph"/>
+        <w:numPr>
+          <w:ilvl w:val="1"/>
+          <w:numId w:val="1"/>
+        </w:numPr>
+      </w:pPr>
+      <w:r>
+        <w:t>message</w:t>
+      </w:r>
+    </w:p>
+    <w:p>
+      <w:pPr>
+        <w:pStyle w:val="ListParagraph"/>
+        <w:numPr>
+          <w:ilvl w:val="1"/>
+          <w:numId w:val="1"/>
+        </w:numPr>
+      </w:pPr>
+      <w:r>
+        <w:t>user_token</w:t>
+      </w:r>
+    </w:p>
+    <w:p>
+      <w:pPr>
+        <w:pStyle w:val="ListParagraph"/>
+        <w:numPr>
+          <w:ilvl w:val="0"/>
+          <w:numId w:val="1"/>
+        </w:numPr>
+      </w:pPr>
+      <w:r>
+        <w:lastRenderedPageBreak/>
+        <w:t>Response output</w:t>
+      </w:r>
+    </w:p>
+    <w:p>
+      <w:pPr>
+        <w:pStyle w:val="ListParagraph"/>
+        <w:numPr>
+          <w:ilvl w:val="1"/>
+          <w:numId w:val="1"/>
+        </w:numPr>
+      </w:pPr>
+      <w:r>
+        <w:t>{code,message,data}</w:t>
+      </w:r>
+    </w:p>
+    <w:p>
+      <w:pPr>
+        <w:pStyle w:val="ListParagraph"/>
+        <w:numPr>
+          <w:ilvl w:val="2"/>
+          <w:numId w:val="1"/>
+        </w:numPr>
+      </w:pPr>
+      <w:r>
+        <w:t>data is null</w:t>
+      </w:r>
+    </w:p>
+    <w:p/>
+    <w:p>
+      <w:r>
+        <w:t>/getUserData</w:t>
+      </w:r>
+    </w:p>
+    <w:p>
+      <w:r>
+        <w:t>Call for auth users to pull data from their account</w:t>
+      </w:r>
+    </w:p>
+    <w:p>
+      <w:pPr>
+        <w:pStyle w:val="ListParagraph"/>
+        <w:numPr>
+          <w:ilvl w:val="0"/>
+          <w:numId w:val="1"/>
+        </w:numPr>
+      </w:pPr>
+      <w:r>
+        <w:t>Http Type: POST</w:t>
+      </w:r>
+    </w:p>
+    <w:p>
+      <w:pPr>
+        <w:pStyle w:val="ListParagraph"/>
+        <w:numPr>
+          <w:ilvl w:val="0"/>
+          <w:numId w:val="1"/>
+        </w:numPr>
+      </w:pPr>
+      <w:r>
+        <w:t>Requirements</w:t>
+      </w:r>
+    </w:p>
+    <w:p>
+      <w:pPr>
+        <w:pStyle w:val="ListParagraph"/>
+        <w:numPr>
+          <w:ilvl w:val="1"/>
+          <w:numId w:val="1"/>
+        </w:numPr>
+      </w:pPr>
+      <w:r>
+        <w:t>user_token</w:t>
+      </w:r>
+    </w:p>
+    <w:p>
+      <w:pPr>
+        <w:pStyle w:val="ListParagraph"/>
+        <w:numPr>
+          <w:ilvl w:val="1"/>
+          <w:numId w:val="1"/>
+        </w:numPr>
+      </w:pPr>
+      <w:r>
+        <w:t>user_id</w:t>
+      </w:r>
+    </w:p>
+    <w:p>
+      <w:pPr>
+        <w:pStyle w:val="ListParagraph"/>
+        <w:numPr>
+          <w:ilvl w:val="0"/>
+          <w:numId w:val="1"/>
+        </w:numPr>
+      </w:pPr>
+      <w:r>
+        <w:t>Response</w:t>
+      </w:r>
+    </w:p>
+    <w:p>
+      <w:pPr>
+        <w:pStyle w:val="ListParagraph"/>
+        <w:numPr>
+          <w:ilvl w:val="1"/>
+          <w:numId w:val="1"/>
+        </w:numPr>
+      </w:pPr>
+      <w:r>
+        <w:t>{code,message,data:{user_id,username,email,first_name,last_name,biography}}</w:t>
+      </w:r>
+    </w:p>
+    <w:p>
+      <w:pPr>
+        <w:pStyle w:val="ListParagraph"/>
+        <w:numPr>
+          <w:ilvl w:val="2"/>
+          <w:numId w:val="1"/>
+        </w:numPr>
+      </w:pPr>
+      <w:r>
+        <w:t>all data except password is provided</w:t>
+      </w:r>
+    </w:p>
+    <w:p/>
+    <w:p>
+      <w:r>
+        <w:t>/</w:t>
+      </w:r>
+      <w:r>
+        <w:t>addRecipe</w:t>
+      </w:r>
+    </w:p>
+    <w:p>
+      <w:r>
+        <w:t xml:space="preserve">User can </w:t>
+      </w:r>
+      <w:r>
+        <w:t>add a recipe to recette website</w:t>
+      </w:r>
+    </w:p>
+    <w:p>
+      <w:pPr>
+        <w:pStyle w:val="ListParagraph"/>
+        <w:numPr>
+          <w:ilvl w:val="0"/>
+          <w:numId w:val="1"/>
+        </w:numPr>
+      </w:pPr>
+      <w:r>
+        <w:t>Http Type: POST</w:t>
+      </w:r>
+    </w:p>
+    <w:p>
+      <w:pPr>
+        <w:pStyle w:val="ListParagraph"/>
+        <w:numPr>
+          <w:ilvl w:val="0"/>
+          <w:numId w:val="1"/>
+        </w:numPr>
+      </w:pPr>
+      <w:r>
+        <w:t>Requirements</w:t>
+      </w:r>
+    </w:p>
+    <w:p>
+      <w:pPr>
+        <w:pStyle w:val="ListParagraph"/>
+        <w:numPr>
+          <w:ilvl w:val="1"/>
+          <w:numId w:val="1"/>
+        </w:numPr>
+      </w:pPr>
+      <w:r>
+        <w:t>user_id</w:t>
+      </w:r>
+    </w:p>
+    <w:p>
+      <w:pPr>
+        <w:pStyle w:val="ListParagraph"/>
+        <w:numPr>
+          <w:ilvl w:val="1"/>
+          <w:numId w:val="1"/>
+        </w:numPr>
+      </w:pPr>
+      <w:r>
+        <w:t>user_token</w:t>
+      </w:r>
+    </w:p>
+    <w:p>
+      <w:pPr>
+        <w:pStyle w:val="ListParagraph"/>
+        <w:numPr>
+          <w:ilvl w:val="1"/>
+          <w:numId w:val="1"/>
+        </w:numPr>
+      </w:pPr>
+      <w:r>
+        <w:t>recipe_data:{user_id,name,prep_time,cookin</w:t>
+      </w:r>
+      <w:r>
+        <w:t>g_time,ready_in,origin,</w:t>
+      </w:r>
+      <w:r>
+        <w:t>instruction,image_location}</w:t>
+      </w:r>
+    </w:p>
+    <w:p>
+      <w:pPr>
+        <w:pStyle w:val="ListParagraph"/>
+        <w:numPr>
+          <w:ilvl w:val="0"/>
+          <w:numId w:val="1"/>
+        </w:numPr>
+      </w:pPr>
+      <w:r>
+        <w:t>Response</w:t>
+      </w:r>
+    </w:p>
+    <w:p>
+      <w:pPr>
+        <w:pStyle w:val="ListParagraph"/>
+        <w:numPr>
+          <w:ilvl w:val="1"/>
+          <w:numId w:val="1"/>
+        </w:numPr>
+      </w:pPr>
+      <w:r>
+        <w:t>{code,message,data:null}</w:t>
+      </w:r>
+    </w:p>
+    <w:p/>
+    <w:p>
+      <w:r>
+        <w:t>/linkIngredients</w:t>
+      </w:r>
+    </w:p>
+    <w:p>
+      <w:r>
+        <w:t>When user adds ingredients to a Recipe, this will be called</w:t>
+      </w:r>
+    </w:p>
+    <w:p>
+      <w:pPr>
+        <w:pStyle w:val="ListParagraph"/>
+        <w:numPr>
+          <w:ilvl w:val="0"/>
+          <w:numId w:val="2"/>
+        </w:numPr>
+      </w:pPr>
+      <w:r>
+        <w:t>HTTP Type: POST</w:t>
+      </w:r>
+    </w:p>
+    <w:p>
+      <w:pPr>
+        <w:pStyle w:val="ListParagraph"/>
+        <w:numPr>
+          <w:ilvl w:val="0"/>
+          <w:numId w:val="2"/>
+        </w:numPr>
+      </w:pPr>
+      <w:r>
+        <w:t>Requirements</w:t>
+      </w:r>
+    </w:p>
+    <w:p>
+      <w:pPr>
+        <w:pStyle w:val="ListParagraph"/>
+        <w:numPr>
+          <w:ilvl w:val="1"/>
+          <w:numId w:val="2"/>
+        </w:numPr>
+      </w:pPr>
+      <w:r>
+        <w:t>recipe_id</w:t>
+      </w:r>
+    </w:p>
+    <w:p>
+      <w:pPr>
+        <w:pStyle w:val="ListParagraph"/>
+        <w:numPr>
+          <w:ilvl w:val="1"/>
+          <w:numId w:val="2"/>
+        </w:numPr>
+      </w:pPr>
+      <w:r>
+        <w:t>ingredient_id</w:t>
+      </w:r>
+    </w:p>
+    <w:p>
+      <w:pPr>
+        <w:pStyle w:val="ListParagraph"/>
+        <w:numPr>
+          <w:ilvl w:val="1"/>
+          <w:numId w:val="2"/>
+        </w:numPr>
+      </w:pPr>
+      <w:r>
+        <w:t>quantity</w:t>
+      </w:r>
+    </w:p>
+    <w:p>
+      <w:pPr>
+        <w:pStyle w:val="ListParagraph"/>
+        <w:numPr>
+          <w:ilvl w:val="1"/>
+          <w:numId w:val="2"/>
+        </w:numPr>
+      </w:pPr>
+      <w:r>
+        <w:t>unit</w:t>
+      </w:r>
+    </w:p>
+    <w:p>
+      <w:pPr>
+        <w:pStyle w:val="ListParagraph"/>
+        <w:numPr>
+          <w:ilvl w:val="0"/>
+          <w:numId w:val="2"/>
+        </w:numPr>
+      </w:pPr>
+      <w:r>
+        <w:t>Response</w:t>
+      </w:r>
+    </w:p>
+    <w:p>
+      <w:pPr>
+        <w:pStyle w:val="ListParagraph"/>
+        <w:numPr>
+          <w:ilvl w:val="1"/>
+          <w:numId w:val="2"/>
+        </w:numPr>
+      </w:pPr>
+      <w:r>
+        <w:t>{code,message,data:null}</w:t>
+      </w:r>
+    </w:p>
+    <w:p/>
+    <w:p>
+      <w:r>
+        <w:t>/getUnits</w:t>
+      </w:r>
+    </w:p>
+    <w:p>
+      <w:r>
+        <w:t>Gets all units available in database</w:t>
+      </w:r>
+    </w:p>
+    <w:p>
+      <w:pPr>
+        <w:pStyle w:val="ListParagraph"/>
+        <w:numPr>
+          <w:ilvl w:val="0"/>
+          <w:numId w:val="3"/>
+        </w:numPr>
+      </w:pPr>
+      <w:r>
+        <w:t>HTTP Type: GET</w:t>
+      </w:r>
+    </w:p>
+    <w:p>
+      <w:pPr>
+        <w:pStyle w:val="ListParagraph"/>
+        <w:numPr>
+          <w:ilvl w:val="0"/>
+          <w:numId w:val="3"/>
+        </w:numPr>
+      </w:pPr>
+      <w:r>
+        <w:t>Requirements</w:t>
+      </w:r>
+    </w:p>
+    <w:p>
+      <w:pPr>
+        <w:pStyle w:val="ListParagraph"/>
+        <w:numPr>
+          <w:ilvl w:val="1"/>
+          <w:numId w:val="3"/>
+        </w:numPr>
+      </w:pPr>
+      <w:r>
+        <w:t>None</w:t>
+      </w:r>
+    </w:p>
+    <w:p>
+      <w:pPr>
+        <w:pStyle w:val="ListParagraph"/>
+        <w:numPr>
+          <w:ilvl w:val="0"/>
+          <w:numId w:val="3"/>
+        </w:numPr>
+      </w:pPr>
+      <w:r>
+        <w:t>Response</w:t>
+      </w:r>
+    </w:p>
+    <w:p>
+      <w:pPr>
+        <w:pStyle w:val="ListParagraph"/>
+        <w:numPr>
+          <w:ilvl w:val="1"/>
+          <w:numId w:val="3"/>
+        </w:numPr>
+      </w:pPr>
+      <w:r>
+        <w:t>{Units: []} (json file with all the units)</w:t>
+      </w:r>
+    </w:p>
+    <w:p>
+      <w:r>
+        <w:lastRenderedPageBreak/>
+        <w:t>/addActivity</w:t>
+      </w:r>
+    </w:p>
+    <w:p>
+      <w:r>
+        <w:t>Users can comment and like/favorite someones recipe</w:t>
+      </w:r>
+    </w:p>
+    <w:p>
+      <w:pPr>
+        <w:pStyle w:val="ListParagraph"/>
+        <w:numPr>
+          <w:ilvl w:val="0"/>
+          <w:numId w:val="4"/>
+        </w:numPr>
+      </w:pPr>
+      <w:r>
+        <w:t>HTTP Type: POST</w:t>
+      </w:r>
+    </w:p>
+    <w:p>
+      <w:pPr>
+        <w:pStyle w:val="ListParagraph"/>
+        <w:numPr>
+          <w:ilvl w:val="0"/>
+          <w:numId w:val="4"/>
+        </w:numPr>
+      </w:pPr>
+      <w:r>
+        <w:t>Requirements</w:t>
+      </w:r>
+    </w:p>
+    <w:p>
+      <w:pPr>
+        <w:pStyle w:val="ListParagraph"/>
+        <w:numPr>
+          <w:ilvl w:val="1"/>
+          <w:numId w:val="4"/>
+        </w:numPr>
+      </w:pPr>
+      <w:r>
+        <w:t>user_id</w:t>
+      </w:r>
+    </w:p>
+    <w:p>
+      <w:pPr>
+        <w:pStyle w:val="ListParagraph"/>
+        <w:numPr>
+          <w:ilvl w:val="1"/>
+          <w:numId w:val="4"/>
+        </w:numPr>
+      </w:pPr>
+      <w:r>
+        <w:t>message</w:t>
+      </w:r>
+    </w:p>
+    <w:p>
+      <w:pPr>
+        <w:pStyle w:val="ListParagraph"/>
+        <w:numPr>
+          <w:ilvl w:val="0"/>
+          <w:numId w:val="4"/>
+        </w:numPr>
+      </w:pPr>
+      <w:r>
+        <w:t>Response</w:t>
+      </w:r>
+    </w:p>
+    <w:p>
+      <w:pPr>
+        <w:pStyle w:val="ListParagraph"/>
+        <w:numPr>
+          <w:ilvl w:val="1"/>
+          <w:numId w:val="4"/>
+        </w:numPr>
+      </w:pPr>
+      <w:r>
+        <w:t>{code, message, data:null}</w:t>
+      </w:r>
+    </w:p>
+    <w:p>
+      <w:r>
+        <w:t>/addPreferences</w:t>
+      </w:r>
+    </w:p>
+    <w:p>
+      <w:r>
+        <w:t>User can pick and choose preferences on what types of Recipes he wants to see</w:t>
+      </w:r>
+    </w:p>
+    <w:p>
+      <w:pPr>
+        <w:pStyle w:val="ListParagraph"/>
+        <w:numPr>
+          <w:ilvl w:val="0"/>
+          <w:numId w:val="5"/>
+        </w:numPr>
+      </w:pPr>
+      <w:r>
+        <w:t>HTTP Type: POST</w:t>
+      </w:r>
+    </w:p>
+    <w:p>
+      <w:pPr>
+        <w:pStyle w:val="ListParagraph"/>
+        <w:numPr>
+          <w:ilvl w:val="0"/>
+          <w:numId w:val="5"/>
+        </w:numPr>
+      </w:pPr>
+      <w:r>
+        <w:t>Requirements</w:t>
+      </w:r>
+    </w:p>
+    <w:p>
+      <w:pPr>
+        <w:pStyle w:val="ListParagraph"/>
+        <w:numPr>
+          <w:ilvl w:val="1"/>
+          <w:numId w:val="5"/>
+        </w:numPr>
+      </w:pPr>
+      <w:r>
+        <w:t>user_id</w:t>
+      </w:r>
+    </w:p>
+    <w:p>
+      <w:pPr>
+        <w:pStyle w:val="ListParagraph"/>
+        <w:numPr>
+          <w:ilvl w:val="1"/>
+          <w:numId w:val="5"/>
+        </w:numPr>
+      </w:pPr>
+      <w:r>
+        <w:t>style_id</w:t>
+      </w:r>
+    </w:p>
+    <w:p>
+      <w:pPr>
+        <w:pStyle w:val="ListParagraph"/>
+        <w:numPr>
+          <w:ilvl w:val="0"/>
+          <w:numId w:val="5"/>
+        </w:numPr>
+      </w:pPr>
+      <w:r>
+        <w:t>Response</w:t>
+      </w:r>
+    </w:p>
+    <w:p>
+      <w:pPr>
+        <w:pStyle w:val="ListParagraph"/>
+        <w:numPr>
+          <w:ilvl w:val="1"/>
+          <w:numId w:val="5"/>
+        </w:numPr>
+      </w:pPr>
+      <w:r>
+        <w:t>{code, message, data:null}</w:t>
+      </w:r>
+    </w:p>
+    <w:p>
+      <w:r>
+        <w:t>/addFavorite</w:t>
+      </w:r>
+    </w:p>
+    <w:p>
+      <w:r>
+        <w:t>User can add certain Recipes to their favorites</w:t>
+      </w:r>
+    </w:p>
+    <w:p>
+      <w:pPr>
+        <w:pStyle w:val="ListParagraph"/>
+        <w:numPr>
+          <w:ilvl w:val="0"/>
+          <w:numId w:val="6"/>
+        </w:numPr>
+      </w:pPr>
+      <w:r>
+        <w:t>HTTP Type: POST</w:t>
+      </w:r>
+    </w:p>
+    <w:p>
+      <w:pPr>
+        <w:pStyle w:val="ListParagraph"/>
+        <w:numPr>
+          <w:ilvl w:val="0"/>
+          <w:numId w:val="6"/>
+        </w:numPr>
+      </w:pPr>
+      <w:r>
+        <w:t>Requirements</w:t>
+      </w:r>
+    </w:p>
+    <w:p>
+      <w:pPr>
+        <w:pStyle w:val="ListParagraph"/>
+        <w:numPr>
+          <w:ilvl w:val="1"/>
+          <w:numId w:val="6"/>
+        </w:numPr>
+      </w:pPr>
+      <w:r>
+        <w:t>user_id</w:t>
+      </w:r>
+    </w:p>
+    <w:p>
+      <w:pPr>
+        <w:pStyle w:val="ListParagraph"/>
+        <w:numPr>
+          <w:ilvl w:val="1"/>
+          <w:numId w:val="6"/>
+        </w:numPr>
+      </w:pPr>
+      <w:r>
+        <w:t>recipe_id</w:t>
+      </w:r>
+    </w:p>
+    <w:p>
+      <w:pPr>
+        <w:pStyle w:val="ListParagraph"/>
+        <w:numPr>
+          <w:ilvl w:val="0"/>
+          <w:numId w:val="6"/>
+        </w:numPr>
+      </w:pPr>
+      <w:r>
+        <w:t>Response</w:t>
+      </w:r>
+    </w:p>
+    <w:p>
+      <w:pPr>
+        <w:pStyle w:val="ListParagraph"/>
+        <w:numPr>
+          <w:ilvl w:val="1"/>
+          <w:numId w:val="6"/>
+        </w:numPr>
+      </w:pPr>
+      <w:r>
+        <w:t>{code, message, data:null}</w:t>
+      </w:r>
+    </w:p>
+    <w:p>
+      <w:r>
+        <w:t>/addStyle</w:t>
+      </w:r>
+    </w:p>
+    <w:p>
+      <w:r>
+        <w:t>When a certain style is not available, server should add it</w:t>
+      </w:r>
+    </w:p>
+    <w:p>
+      <w:pPr>
+        <w:pStyle w:val="ListParagraph"/>
+        <w:numPr>
+          <w:ilvl w:val="0"/>
+          <w:numId w:val="7"/>
+        </w:numPr>
+      </w:pPr>
+      <w:r>
+        <w:t>HTTP Type: POST</w:t>
+      </w:r>
+    </w:p>
+    <w:p>
+      <w:pPr>
+        <w:pStyle w:val="ListParagraph"/>
+        <w:numPr>
+          <w:ilvl w:val="0"/>
+          <w:numId w:val="7"/>
+        </w:numPr>
+      </w:pPr>
+      <w:r>
+        <w:t>Requirements</w:t>
+      </w:r>
+    </w:p>
+    <w:p>
+      <w:pPr>
+        <w:pStyle w:val="ListParagraph"/>
+        <w:numPr>
+          <w:ilvl w:val="1"/>
+          <w:numId w:val="7"/>
+        </w:numPr>
+      </w:pPr>
+      <w:r>
+        <w:t>name</w:t>
+      </w:r>
+    </w:p>
+    <w:p>
+      <w:pPr>
+        <w:pStyle w:val="ListParagraph"/>
+        <w:numPr>
+          <w:ilvl w:val="0"/>
+          <w:numId w:val="7"/>
+        </w:numPr>
+      </w:pPr>
+      <w:r>
+        <w:t>Response</w:t>
+      </w:r>
+    </w:p>
+    <w:p>
+      <w:pPr>
+        <w:pStyle w:val="ListParagraph"/>
+        <w:numPr>
+          <w:ilvl w:val="1"/>
+          <w:numId w:val="7"/>
+        </w:numPr>
+      </w:pPr>
+      <w:r>
+        <w:t>{code, message, data:null}</w:t>
+      </w:r>
+    </w:p>
+    <w:p>
+      <w:r>
+        <w:t>/addIngredient</w:t>
+      </w:r>
+    </w:p>
+    <w:p>
+      <w:r>
+        <w:t>When an ingredient is not in DB, server should add</w:t>
+      </w:r>
+    </w:p>
+    <w:p>
+      <w:pPr>
+        <w:pStyle w:val="ListParagraph"/>
+        <w:numPr>
+          <w:ilvl w:val="0"/>
+          <w:numId w:val="8"/>
+        </w:numPr>
+      </w:pPr>
+      <w:r>
+        <w:t>HTTP Type: POST</w:t>
+      </w:r>
+    </w:p>
+    <w:p>
+      <w:pPr>
+        <w:pStyle w:val="ListParagraph"/>
+        <w:numPr>
+          <w:ilvl w:val="0"/>
+          <w:numId w:val="8"/>
+        </w:numPr>
+      </w:pPr>
+      <w:r>
+        <w:t xml:space="preserve">Requirements </w:t>
+      </w:r>
+    </w:p>
+    <w:p>
+      <w:pPr>
+        <w:pStyle w:val="ListParagraph"/>
+        <w:numPr>
+          <w:ilvl w:val="1"/>
+          <w:numId w:val="8"/>
+        </w:numPr>
+      </w:pPr>
+      <w:r>
+        <w:t>name</w:t>
+      </w:r>
       <w:bookmarkStart w:id="0" w:name="_GoBack"/>
       <w:bookmarkEnd w:id="0"/>
-      <w:r>
-        <w:t>/getComments</w:t>
-      </w:r>
-    </w:p>
-    <w:p>
-      <w:r>
-        <w:t>This call is for getting all comments on a recipe</w:t>
-      </w:r>
-    </w:p>
-    <w:p>
-      <w:pPr>
-        <w:pStyle w:val="ListParagraph"/>
-        <w:numPr>
-          <w:ilvl w:val="0"/>
-          <w:numId w:val="1"/>
-        </w:numPr>
-      </w:pPr>
-      <w:r>
-        <w:t>HTTP Type: GET</w:t>
-      </w:r>
-    </w:p>
-    <w:p>
-      <w:pPr>
-        <w:pStyle w:val="ListParagraph"/>
-        <w:numPr>
-          <w:ilvl w:val="0"/>
-          <w:numId w:val="1"/>
-        </w:numPr>
-      </w:pPr>
-      <w:r>
-        <w:t>Requirements (url params)</w:t>
-      </w:r>
-    </w:p>
-    <w:p>
-      <w:pPr>
-        <w:pStyle w:val="ListParagraph"/>
-        <w:numPr>
-          <w:ilvl w:val="1"/>
-          <w:numId w:val="1"/>
-        </w:numPr>
-      </w:pPr>
-      <w:r>
-        <w:t>recipe_id &lt;- int value</w:t>
-      </w:r>
-    </w:p>
-    <w:p>
-      <w:pPr>
-        <w:pStyle w:val="ListParagraph"/>
-        <w:numPr>
-          <w:ilvl w:val="0"/>
-          <w:numId w:val="1"/>
-        </w:numPr>
-      </w:pPr>
-      <w:r>
-        <w:t>Output</w:t>
-      </w:r>
-    </w:p>
-    <w:p>
-      <w:pPr>
-        <w:pStyle w:val="ListParagraph"/>
-        <w:numPr>
-          <w:ilvl w:val="1"/>
-          <w:numId w:val="1"/>
-        </w:numPr>
-      </w:pPr>
-      <w:r>
-        <w:t>{comments: [{user,comment},...]</w:t>
-      </w:r>
-    </w:p>
-    <w:p>
-      <w:pPr>
-        <w:pStyle w:val="ListParagraph"/>
-        <w:numPr>
-          <w:ilvl w:val="2"/>
-          <w:numId w:val="1"/>
-        </w:numPr>
-      </w:pPr>
-      <w:r>
-        <w:t>comments json array made of user,comment jsons</w:t>
-      </w:r>
-    </w:p>
-    <w:p/>
-    <w:p>
-      <w:pPr>
-        <w:pStyle w:val="ListParagraph"/>
-        <w:ind w:left="0"/>
-      </w:pPr>
-    </w:p>
-    <w:p>
-      <w:pPr>
-        <w:pStyle w:val="ListParagraph"/>
-        <w:ind w:left="0"/>
-      </w:pPr>
-    </w:p>
-    <w:p>
-      <w:pPr>
-        <w:pStyle w:val="ListParagraph"/>
-        <w:ind w:left="0"/>
-      </w:pPr>
-      <w:r>
-        <w:t>ACTION CALLS</w:t>
-      </w:r>
-    </w:p>
-    <w:p>
-      <w:pPr>
-        <w:pStyle w:val="ListParagraph"/>
-        <w:ind w:left="0"/>
-      </w:pPr>
-    </w:p>
-    <w:p>
-      <w:pPr>
-        <w:pStyle w:val="ListParagraph"/>
-        <w:ind w:left="0"/>
-      </w:pPr>
-      <w:r>
-        <w:t>/logout</w:t>
-      </w:r>
-    </w:p>
-    <w:p>
-      <w:pPr>
-        <w:pStyle w:val="ListParagraph"/>
-        <w:ind w:left="0"/>
-      </w:pPr>
-      <w:r>
-        <w:t>This call is when the user wants to log off</w:t>
-      </w:r>
-    </w:p>
-    <w:p>
-      <w:pPr>
-        <w:pStyle w:val="ListParagraph"/>
-        <w:numPr>
-          <w:ilvl w:val="0"/>
-          <w:numId w:val="1"/>
-        </w:numPr>
-      </w:pPr>
-      <w:r>
-        <w:t>HTTP Type: POST</w:t>
-      </w:r>
-    </w:p>
-    <w:p>
-      <w:pPr>
-        <w:pStyle w:val="ListParagraph"/>
-        <w:numPr>
-          <w:ilvl w:val="0"/>
-          <w:numId w:val="1"/>
-        </w:numPr>
-      </w:pPr>
-      <w:r>
-        <w:t>Requirements</w:t>
-      </w:r>
-    </w:p>
-    <w:p>
-      <w:pPr>
-        <w:pStyle w:val="ListParagraph"/>
-        <w:numPr>
-          <w:ilvl w:val="1"/>
-          <w:numId w:val="1"/>
-        </w:numPr>
-      </w:pPr>
-      <w:r>
-        <w:t>user_token -&gt; user specific key</w:t>
-      </w:r>
-    </w:p>
-    <w:p>
-      <w:pPr>
-        <w:pStyle w:val="ListParagraph"/>
-        <w:numPr>
-          <w:ilvl w:val="0"/>
-          <w:numId w:val="1"/>
-        </w:numPr>
-      </w:pPr>
-      <w:r>
-        <w:t>Response output</w:t>
-      </w:r>
-    </w:p>
-    <w:p>
-      <w:pPr>
-        <w:pStyle w:val="ListParagraph"/>
-        <w:numPr>
-          <w:ilvl w:val="1"/>
-          <w:numId w:val="1"/>
-        </w:numPr>
-      </w:pPr>
-      <w:r>
-        <w:t>{</w:t>
-      </w:r>
-      <w:r>
-        <w:t>code</w:t>
-      </w:r>
-      <w:r>
-        <w:t>, message</w:t>
-      </w:r>
-      <w:r>
-        <w:t>,data</w:t>
-      </w:r>
-      <w:r>
-        <w:t>}</w:t>
-      </w:r>
-    </w:p>
-    <w:p>
-      <w:pPr>
-        <w:pStyle w:val="ListParagraph"/>
-        <w:numPr>
-          <w:ilvl w:val="2"/>
-          <w:numId w:val="1"/>
-        </w:numPr>
-      </w:pPr>
-      <w:r>
-        <w:t>ex. code:1,message:logout successful, data:{}</w:t>
-      </w:r>
-    </w:p>
-    <w:p/>
-    <w:p>
-      <w:r>
-        <w:t>/addComment</w:t>
-      </w:r>
-    </w:p>
-    <w:p>
-      <w:r>
-        <w:t>This call is for authenticated users to post comments on recipes</w:t>
-      </w:r>
-    </w:p>
-    <w:p>
-      <w:pPr>
-        <w:pStyle w:val="ListParagraph"/>
-        <w:numPr>
-          <w:ilvl w:val="0"/>
-          <w:numId w:val="1"/>
-        </w:numPr>
-      </w:pPr>
-      <w:r>
-        <w:t>HTTP Type: POST</w:t>
-      </w:r>
-    </w:p>
-    <w:p>
-      <w:pPr>
-        <w:pStyle w:val="ListParagraph"/>
-        <w:numPr>
-          <w:ilvl w:val="0"/>
-          <w:numId w:val="1"/>
-        </w:numPr>
-      </w:pPr>
-      <w:r>
-        <w:t>Requirements</w:t>
-      </w:r>
-    </w:p>
-    <w:p>
-      <w:pPr>
-        <w:pStyle w:val="ListParagraph"/>
-        <w:numPr>
-          <w:ilvl w:val="1"/>
-          <w:numId w:val="1"/>
-        </w:numPr>
-      </w:pPr>
-      <w:r>
-        <w:t>user_id</w:t>
-      </w:r>
-    </w:p>
-    <w:p>
-      <w:pPr>
-        <w:pStyle w:val="ListParagraph"/>
-        <w:numPr>
-          <w:ilvl w:val="1"/>
-          <w:numId w:val="1"/>
-        </w:numPr>
-      </w:pPr>
-      <w:r>
-        <w:t>recipe_id</w:t>
-      </w:r>
-    </w:p>
-    <w:p>
-      <w:pPr>
-        <w:pStyle w:val="ListParagraph"/>
-        <w:numPr>
-          <w:ilvl w:val="1"/>
-          <w:numId w:val="1"/>
-        </w:numPr>
-      </w:pPr>
-      <w:r>
-        <w:t>message</w:t>
-      </w:r>
-    </w:p>
-    <w:p>
-      <w:pPr>
-        <w:pStyle w:val="ListParagraph"/>
-        <w:numPr>
-          <w:ilvl w:val="1"/>
-          <w:numId w:val="1"/>
-        </w:numPr>
-      </w:pPr>
-      <w:r>
-        <w:t>user_token</w:t>
-      </w:r>
-    </w:p>
-    <w:p>
-      <w:pPr>
-        <w:pStyle w:val="ListParagraph"/>
-        <w:numPr>
-          <w:ilvl w:val="0"/>
-          <w:numId w:val="1"/>
-        </w:numPr>
-      </w:pPr>
-      <w:r>
-        <w:t>Response output</w:t>
-      </w:r>
-    </w:p>
-    <w:p>
-      <w:pPr>
-        <w:pStyle w:val="ListParagraph"/>
-        <w:numPr>
-          <w:ilvl w:val="1"/>
-          <w:numId w:val="1"/>
-        </w:numPr>
-      </w:pPr>
-      <w:r>
-        <w:t>{code,message,data}</w:t>
-      </w:r>
-    </w:p>
-    <w:p>
-      <w:pPr>
-        <w:pStyle w:val="ListParagraph"/>
-        <w:numPr>
-          <w:ilvl w:val="2"/>
-          <w:numId w:val="1"/>
-        </w:numPr>
-      </w:pPr>
-      <w:r>
-        <w:t>data is null</w:t>
-      </w:r>
-    </w:p>
-    <w:p/>
-    <w:p>
-      <w:r>
-        <w:t>/getUserData</w:t>
-      </w:r>
-    </w:p>
-    <w:p>
-      <w:r>
-        <w:t>Call for auth users to pull data from their account</w:t>
-      </w:r>
-    </w:p>
-    <w:p>
-      <w:pPr>
-        <w:pStyle w:val="ListParagraph"/>
-        <w:numPr>
-          <w:ilvl w:val="0"/>
-          <w:numId w:val="1"/>
-        </w:numPr>
-      </w:pPr>
-      <w:r>
-        <w:t>Http Type: POST</w:t>
-      </w:r>
-    </w:p>
-    <w:p>
-      <w:pPr>
-        <w:pStyle w:val="ListParagraph"/>
-        <w:numPr>
-          <w:ilvl w:val="0"/>
-          <w:numId w:val="1"/>
-        </w:numPr>
-      </w:pPr>
-      <w:r>
-        <w:t>Requirements</w:t>
-      </w:r>
-    </w:p>
-    <w:p>
-      <w:pPr>
-        <w:pStyle w:val="ListParagraph"/>
-        <w:numPr>
-          <w:ilvl w:val="1"/>
-          <w:numId w:val="1"/>
-        </w:numPr>
-      </w:pPr>
-      <w:r>
-        <w:t>user_token</w:t>
-      </w:r>
-    </w:p>
-    <w:p>
-      <w:pPr>
-        <w:pStyle w:val="ListParagraph"/>
-        <w:numPr>
-          <w:ilvl w:val="1"/>
-          <w:numId w:val="1"/>
-        </w:numPr>
-      </w:pPr>
-      <w:r>
-        <w:t>user_id</w:t>
-      </w:r>
-    </w:p>
-    <w:p>
-      <w:pPr>
-        <w:pStyle w:val="ListParagraph"/>
-        <w:numPr>
-          <w:ilvl w:val="0"/>
-          <w:numId w:val="1"/>
-        </w:numPr>
-      </w:pPr>
-      <w:r>
-        <w:t>Response</w:t>
-      </w:r>
-    </w:p>
-    <w:p>
-      <w:pPr>
-        <w:pStyle w:val="ListParagraph"/>
-        <w:numPr>
-          <w:ilvl w:val="1"/>
-          <w:numId w:val="1"/>
-        </w:numPr>
-      </w:pPr>
-      <w:r>
-        <w:t>{code,message,data:{user_id,username,email,first_name,last_name,biography}}</w:t>
-      </w:r>
-    </w:p>
-    <w:p>
-      <w:pPr>
-        <w:pStyle w:val="ListParagraph"/>
-        <w:numPr>
-          <w:ilvl w:val="2"/>
-          <w:numId w:val="1"/>
-        </w:numPr>
-      </w:pPr>
-      <w:r>
-        <w:t>all data except password is provided</w:t>
-      </w:r>
-    </w:p>
-    <w:p/>
-    <w:p>
-      <w:r>
-        <w:t>/</w:t>
-      </w:r>
-      <w:r>
-        <w:t>addRecipe</w:t>
-      </w:r>
-    </w:p>
-    <w:p>
-      <w:r>
-        <w:t xml:space="preserve">User can </w:t>
-      </w:r>
-      <w:r>
-        <w:t>add a recipe to recette website</w:t>
-      </w:r>
-    </w:p>
-    <w:p>
-      <w:pPr>
-        <w:pStyle w:val="ListParagraph"/>
-        <w:numPr>
-          <w:ilvl w:val="0"/>
-          <w:numId w:val="1"/>
-        </w:numPr>
-      </w:pPr>
-      <w:r>
-        <w:t>Http Type: POST</w:t>
-      </w:r>
-    </w:p>
-    <w:p>
-      <w:pPr>
-        <w:pStyle w:val="ListParagraph"/>
-        <w:numPr>
-          <w:ilvl w:val="0"/>
-          <w:numId w:val="1"/>
-        </w:numPr>
-      </w:pPr>
-      <w:r>
-        <w:t>Requirements</w:t>
-      </w:r>
-    </w:p>
-    <w:p>
-      <w:pPr>
-        <w:pStyle w:val="ListParagraph"/>
-        <w:numPr>
-          <w:ilvl w:val="1"/>
-          <w:numId w:val="1"/>
-        </w:numPr>
-      </w:pPr>
-      <w:r>
-        <w:t>user_id</w:t>
-      </w:r>
-    </w:p>
-    <w:p>
-      <w:pPr>
-        <w:pStyle w:val="ListParagraph"/>
-        <w:numPr>
-          <w:ilvl w:val="1"/>
-          <w:numId w:val="1"/>
-        </w:numPr>
-      </w:pPr>
-      <w:r>
-        <w:t>user_token</w:t>
-      </w:r>
-    </w:p>
-    <w:p>
-      <w:pPr>
-        <w:pStyle w:val="ListParagraph"/>
-        <w:numPr>
-          <w:ilvl w:val="1"/>
-          <w:numId w:val="1"/>
-        </w:numPr>
-      </w:pPr>
-      <w:r>
-        <w:t>recipe_data:{user_id,name,prep_time,cooking_time,ready_in,origin,style_id,instruction,image_location}</w:t>
-      </w:r>
-    </w:p>
-    <w:p>
-      <w:pPr>
-        <w:pStyle w:val="ListParagraph"/>
-        <w:numPr>
-          <w:ilvl w:val="0"/>
-          <w:numId w:val="1"/>
-        </w:numPr>
-      </w:pPr>
-      <w:r>
-        <w:t>Response</w:t>
-      </w:r>
-    </w:p>
-    <w:p>
-      <w:pPr>
-        <w:pStyle w:val="ListParagraph"/>
-        <w:numPr>
-          <w:ilvl w:val="1"/>
-          <w:numId w:val="1"/>
-        </w:numPr>
-      </w:pPr>
-      <w:r>
-        <w:t>{code,message,data:null}</w:t>
-      </w:r>
+    </w:p>
+    <w:p>
+      <w:pPr>
+        <w:pStyle w:val="ListParagraph"/>
+        <w:ind w:left="1440"/>
+      </w:pPr>
     </w:p>
     <w:sectPr>
       <w:pgSz w:w="12240" w:h="15840"/>
@@ -1073,8 +1627,460 @@
 </file>
 
 <file path=word/numbering.xml><?xml version="1.0" encoding="utf-8"?>
-<w:numbering xmlns:wpc="http://schemas.microsoft.com/office/word/2010/wordprocessingCanvas" xmlns:mo="http://schemas.microsoft.com/office/mac/office/2008/main" xmlns:mc="http://schemas.openxmlformats.org/markup-compatibility/2006" xmlns:mv="urn:schemas-microsoft-com:mac:vml" xmlns:o="urn:schemas-microsoft-com:office:office" xmlns:r="http://schemas.openxmlformats.org/officeDocument/2006/relationships" xmlns:m="http://schemas.openxmlformats.org/officeDocument/2006/math" xmlns:v="urn:schemas-microsoft-com:vml" xmlns:wp14="http://schemas.microsoft.com/office/word/2010/wordprocessingDrawing" xmlns:wp="http://schemas.openxmlformats.org/drawingml/2006/wordprocessingDrawing" xmlns:w10="urn:schemas-microsoft-com:office:word" xmlns:w="http://schemas.openxmlformats.org/wordprocessingml/2006/main" xmlns:w14="http://schemas.microsoft.com/office/word/2010/wordml" xmlns:w15="http://schemas.microsoft.com/office/word/2012/wordml" xmlns:wpg="http://schemas.microsoft.com/office/word/2010/wordprocessingGroup" xmlns:wpi="http://schemas.microsoft.com/office/word/2010/wordprocessingInk" xmlns:wne="http://schemas.microsoft.com/office/word/2006/wordml" xmlns:wps="http://schemas.microsoft.com/office/word/2010/wordprocessingShape" mc:Ignorable="w14 w15 wp14">
-  <w:abstractNum w:abstractNumId="0">
+<w:numbering xmlns:wpc="http://schemas.microsoft.com/office/word/2010/wordprocessingCanvas" xmlns:cx="http://schemas.microsoft.com/office/drawing/2014/chartex" xmlns:cx1="http://schemas.microsoft.com/office/drawing/2015/9/8/chartex" xmlns:cx2="http://schemas.microsoft.com/office/drawing/2015/10/21/chartex" xmlns:cx3="http://schemas.microsoft.com/office/drawing/2016/5/9/chartex" xmlns:cx4="http://schemas.microsoft.com/office/drawing/2016/5/10/chartex" xmlns:cx5="http://schemas.microsoft.com/office/drawing/2016/5/11/chartex" xmlns:cx6="http://schemas.microsoft.com/office/drawing/2016/5/12/chartex" xmlns:cx7="http://schemas.microsoft.com/office/drawing/2016/5/13/chartex" xmlns:cx8="http://schemas.microsoft.com/office/drawing/2016/5/14/chartex" xmlns:mc="http://schemas.openxmlformats.org/markup-compatibility/2006" xmlns:aink="http://schemas.microsoft.com/office/drawing/2016/ink" xmlns:am3d="http://schemas.microsoft.com/office/drawing/2017/model3d" xmlns:o="urn:schemas-microsoft-com:office:office" xmlns:r="http://schemas.openxmlformats.org/officeDocument/2006/relationships" xmlns:m="http://schemas.openxmlformats.org/officeDocument/2006/math" xmlns:v="urn:schemas-microsoft-com:vml" xmlns:wp14="http://schemas.microsoft.com/office/word/2010/wordprocessingDrawing" xmlns:wp="http://schemas.openxmlformats.org/drawingml/2006/wordprocessingDrawing" xmlns:w10="urn:schemas-microsoft-com:office:word" xmlns:w="http://schemas.openxmlformats.org/wordprocessingml/2006/main" xmlns:w14="http://schemas.microsoft.com/office/word/2010/wordml" xmlns:w15="http://schemas.microsoft.com/office/word/2012/wordml" xmlns:w16cid="http://schemas.microsoft.com/office/word/2016/wordml/cid" xmlns:w16se="http://schemas.microsoft.com/office/word/2015/wordml/symex" xmlns:wpg="http://schemas.microsoft.com/office/word/2010/wordprocessingGroup" xmlns:wpi="http://schemas.microsoft.com/office/word/2010/wordprocessingInk" xmlns:wne="http://schemas.microsoft.com/office/word/2006/wordml" xmlns:wps="http://schemas.microsoft.com/office/word/2010/wordprocessingShape" mc:Ignorable="w14 w15 w16se w16cid wp14">
+  <w:abstractNum w:abstractNumId="0" w15:restartNumberingAfterBreak="0">
+    <w:nsid w:val="2A5A742D"/>
+    <w:multiLevelType w:val="hybridMultilevel"/>
+    <w:tmpl w:val="5DDE6458"/>
+    <w:lvl w:ilvl="0" w:tplc="04090001">
+      <w:start w:val="1"/>
+      <w:numFmt w:val="bullet"/>
+      <w:lvlText w:val=""/>
+      <w:lvlJc w:val="left"/>
+      <w:pPr>
+        <w:ind w:left="720" w:hanging="360"/>
+      </w:pPr>
+      <w:rPr>
+        <w:rFonts w:ascii="Symbol" w:hAnsi="Symbol" w:hint="default"/>
+      </w:rPr>
+    </w:lvl>
+    <w:lvl w:ilvl="1" w:tplc="04090003">
+      <w:start w:val="1"/>
+      <w:numFmt w:val="bullet"/>
+      <w:lvlText w:val="o"/>
+      <w:lvlJc w:val="left"/>
+      <w:pPr>
+        <w:ind w:left="1440" w:hanging="360"/>
+      </w:pPr>
+      <w:rPr>
+        <w:rFonts w:ascii="Courier New" w:hAnsi="Courier New" w:cs="Courier New" w:hint="default"/>
+      </w:rPr>
+    </w:lvl>
+    <w:lvl w:ilvl="2" w:tplc="04090005" w:tentative="1">
+      <w:start w:val="1"/>
+      <w:numFmt w:val="bullet"/>
+      <w:lvlText w:val=""/>
+      <w:lvlJc w:val="left"/>
+      <w:pPr>
+        <w:ind w:left="2160" w:hanging="360"/>
+      </w:pPr>
+      <w:rPr>
+        <w:rFonts w:ascii="Wingdings" w:hAnsi="Wingdings" w:hint="default"/>
+      </w:rPr>
+    </w:lvl>
+    <w:lvl w:ilvl="3" w:tplc="04090001" w:tentative="1">
+      <w:start w:val="1"/>
+      <w:numFmt w:val="bullet"/>
+      <w:lvlText w:val=""/>
+      <w:lvlJc w:val="left"/>
+      <w:pPr>
+        <w:ind w:left="2880" w:hanging="360"/>
+      </w:pPr>
+      <w:rPr>
+        <w:rFonts w:ascii="Symbol" w:hAnsi="Symbol" w:hint="default"/>
+      </w:rPr>
+    </w:lvl>
+    <w:lvl w:ilvl="4" w:tplc="04090003" w:tentative="1">
+      <w:start w:val="1"/>
+      <w:numFmt w:val="bullet"/>
+      <w:lvlText w:val="o"/>
+      <w:lvlJc w:val="left"/>
+      <w:pPr>
+        <w:ind w:left="3600" w:hanging="360"/>
+      </w:pPr>
+      <w:rPr>
+        <w:rFonts w:ascii="Courier New" w:hAnsi="Courier New" w:cs="Courier New" w:hint="default"/>
+      </w:rPr>
+    </w:lvl>
+    <w:lvl w:ilvl="5" w:tplc="04090005" w:tentative="1">
+      <w:start w:val="1"/>
+      <w:numFmt w:val="bullet"/>
+      <w:lvlText w:val=""/>
+      <w:lvlJc w:val="left"/>
+      <w:pPr>
+        <w:ind w:left="4320" w:hanging="360"/>
+      </w:pPr>
+      <w:rPr>
+        <w:rFonts w:ascii="Wingdings" w:hAnsi="Wingdings" w:hint="default"/>
+      </w:rPr>
+    </w:lvl>
+    <w:lvl w:ilvl="6" w:tplc="04090001" w:tentative="1">
+      <w:start w:val="1"/>
+      <w:numFmt w:val="bullet"/>
+      <w:lvlText w:val=""/>
+      <w:lvlJc w:val="left"/>
+      <w:pPr>
+        <w:ind w:left="5040" w:hanging="360"/>
+      </w:pPr>
+      <w:rPr>
+        <w:rFonts w:ascii="Symbol" w:hAnsi="Symbol" w:hint="default"/>
+      </w:rPr>
+    </w:lvl>
+    <w:lvl w:ilvl="7" w:tplc="04090003" w:tentative="1">
+      <w:start w:val="1"/>
+      <w:numFmt w:val="bullet"/>
+      <w:lvlText w:val="o"/>
+      <w:lvlJc w:val="left"/>
+      <w:pPr>
+        <w:ind w:left="5760" w:hanging="360"/>
+      </w:pPr>
+      <w:rPr>
+        <w:rFonts w:ascii="Courier New" w:hAnsi="Courier New" w:cs="Courier New" w:hint="default"/>
+      </w:rPr>
+    </w:lvl>
+    <w:lvl w:ilvl="8" w:tplc="04090005" w:tentative="1">
+      <w:start w:val="1"/>
+      <w:numFmt w:val="bullet"/>
+      <w:lvlText w:val=""/>
+      <w:lvlJc w:val="left"/>
+      <w:pPr>
+        <w:ind w:left="6480" w:hanging="360"/>
+      </w:pPr>
+      <w:rPr>
+        <w:rFonts w:ascii="Wingdings" w:hAnsi="Wingdings" w:hint="default"/>
+      </w:rPr>
+    </w:lvl>
+  </w:abstractNum>
+  <w:abstractNum w:abstractNumId="1" w15:restartNumberingAfterBreak="0">
+    <w:nsid w:val="47FF478D"/>
+    <w:multiLevelType w:val="hybridMultilevel"/>
+    <w:tmpl w:val="47EC8350"/>
+    <w:lvl w:ilvl="0" w:tplc="04090001">
+      <w:start w:val="1"/>
+      <w:numFmt w:val="bullet"/>
+      <w:lvlText w:val=""/>
+      <w:lvlJc w:val="left"/>
+      <w:pPr>
+        <w:ind w:left="720" w:hanging="360"/>
+      </w:pPr>
+      <w:rPr>
+        <w:rFonts w:ascii="Symbol" w:hAnsi="Symbol" w:hint="default"/>
+      </w:rPr>
+    </w:lvl>
+    <w:lvl w:ilvl="1" w:tplc="04090003">
+      <w:start w:val="1"/>
+      <w:numFmt w:val="bullet"/>
+      <w:lvlText w:val="o"/>
+      <w:lvlJc w:val="left"/>
+      <w:pPr>
+        <w:ind w:left="1440" w:hanging="360"/>
+      </w:pPr>
+      <w:rPr>
+        <w:rFonts w:ascii="Courier New" w:hAnsi="Courier New" w:cs="Courier New" w:hint="default"/>
+      </w:rPr>
+    </w:lvl>
+    <w:lvl w:ilvl="2" w:tplc="04090005" w:tentative="1">
+      <w:start w:val="1"/>
+      <w:numFmt w:val="bullet"/>
+      <w:lvlText w:val=""/>
+      <w:lvlJc w:val="left"/>
+      <w:pPr>
+        <w:ind w:left="2160" w:hanging="360"/>
+      </w:pPr>
+      <w:rPr>
+        <w:rFonts w:ascii="Wingdings" w:hAnsi="Wingdings" w:hint="default"/>
+      </w:rPr>
+    </w:lvl>
+    <w:lvl w:ilvl="3" w:tplc="04090001" w:tentative="1">
+      <w:start w:val="1"/>
+      <w:numFmt w:val="bullet"/>
+      <w:lvlText w:val=""/>
+      <w:lvlJc w:val="left"/>
+      <w:pPr>
+        <w:ind w:left="2880" w:hanging="360"/>
+      </w:pPr>
+      <w:rPr>
+        <w:rFonts w:ascii="Symbol" w:hAnsi="Symbol" w:hint="default"/>
+      </w:rPr>
+    </w:lvl>
+    <w:lvl w:ilvl="4" w:tplc="04090003" w:tentative="1">
+      <w:start w:val="1"/>
+      <w:numFmt w:val="bullet"/>
+      <w:lvlText w:val="o"/>
+      <w:lvlJc w:val="left"/>
+      <w:pPr>
+        <w:ind w:left="3600" w:hanging="360"/>
+      </w:pPr>
+      <w:rPr>
+        <w:rFonts w:ascii="Courier New" w:hAnsi="Courier New" w:cs="Courier New" w:hint="default"/>
+      </w:rPr>
+    </w:lvl>
+    <w:lvl w:ilvl="5" w:tplc="04090005" w:tentative="1">
+      <w:start w:val="1"/>
+      <w:numFmt w:val="bullet"/>
+      <w:lvlText w:val=""/>
+      <w:lvlJc w:val="left"/>
+      <w:pPr>
+        <w:ind w:left="4320" w:hanging="360"/>
+      </w:pPr>
+      <w:rPr>
+        <w:rFonts w:ascii="Wingdings" w:hAnsi="Wingdings" w:hint="default"/>
+      </w:rPr>
+    </w:lvl>
+    <w:lvl w:ilvl="6" w:tplc="04090001" w:tentative="1">
+      <w:start w:val="1"/>
+      <w:numFmt w:val="bullet"/>
+      <w:lvlText w:val=""/>
+      <w:lvlJc w:val="left"/>
+      <w:pPr>
+        <w:ind w:left="5040" w:hanging="360"/>
+      </w:pPr>
+      <w:rPr>
+        <w:rFonts w:ascii="Symbol" w:hAnsi="Symbol" w:hint="default"/>
+      </w:rPr>
+    </w:lvl>
+    <w:lvl w:ilvl="7" w:tplc="04090003" w:tentative="1">
+      <w:start w:val="1"/>
+      <w:numFmt w:val="bullet"/>
+      <w:lvlText w:val="o"/>
+      <w:lvlJc w:val="left"/>
+      <w:pPr>
+        <w:ind w:left="5760" w:hanging="360"/>
+      </w:pPr>
+      <w:rPr>
+        <w:rFonts w:ascii="Courier New" w:hAnsi="Courier New" w:cs="Courier New" w:hint="default"/>
+      </w:rPr>
+    </w:lvl>
+    <w:lvl w:ilvl="8" w:tplc="04090005" w:tentative="1">
+      <w:start w:val="1"/>
+      <w:numFmt w:val="bullet"/>
+      <w:lvlText w:val=""/>
+      <w:lvlJc w:val="left"/>
+      <w:pPr>
+        <w:ind w:left="6480" w:hanging="360"/>
+      </w:pPr>
+      <w:rPr>
+        <w:rFonts w:ascii="Wingdings" w:hAnsi="Wingdings" w:hint="default"/>
+      </w:rPr>
+    </w:lvl>
+  </w:abstractNum>
+  <w:abstractNum w:abstractNumId="2" w15:restartNumberingAfterBreak="0">
+    <w:nsid w:val="48CC79F4"/>
+    <w:multiLevelType w:val="hybridMultilevel"/>
+    <w:tmpl w:val="D0446030"/>
+    <w:lvl w:ilvl="0" w:tplc="04090001">
+      <w:start w:val="1"/>
+      <w:numFmt w:val="bullet"/>
+      <w:lvlText w:val=""/>
+      <w:lvlJc w:val="left"/>
+      <w:pPr>
+        <w:ind w:left="720" w:hanging="360"/>
+      </w:pPr>
+      <w:rPr>
+        <w:rFonts w:ascii="Symbol" w:hAnsi="Symbol" w:hint="default"/>
+      </w:rPr>
+    </w:lvl>
+    <w:lvl w:ilvl="1" w:tplc="04090003">
+      <w:start w:val="1"/>
+      <w:numFmt w:val="bullet"/>
+      <w:lvlText w:val="o"/>
+      <w:lvlJc w:val="left"/>
+      <w:pPr>
+        <w:ind w:left="1440" w:hanging="360"/>
+      </w:pPr>
+      <w:rPr>
+        <w:rFonts w:ascii="Courier New" w:hAnsi="Courier New" w:cs="Courier New" w:hint="default"/>
+      </w:rPr>
+    </w:lvl>
+    <w:lvl w:ilvl="2" w:tplc="04090005" w:tentative="1">
+      <w:start w:val="1"/>
+      <w:numFmt w:val="bullet"/>
+      <w:lvlText w:val=""/>
+      <w:lvlJc w:val="left"/>
+      <w:pPr>
+        <w:ind w:left="2160" w:hanging="360"/>
+      </w:pPr>
+      <w:rPr>
+        <w:rFonts w:ascii="Wingdings" w:hAnsi="Wingdings" w:hint="default"/>
+      </w:rPr>
+    </w:lvl>
+    <w:lvl w:ilvl="3" w:tplc="04090001" w:tentative="1">
+      <w:start w:val="1"/>
+      <w:numFmt w:val="bullet"/>
+      <w:lvlText w:val=""/>
+      <w:lvlJc w:val="left"/>
+      <w:pPr>
+        <w:ind w:left="2880" w:hanging="360"/>
+      </w:pPr>
+      <w:rPr>
+        <w:rFonts w:ascii="Symbol" w:hAnsi="Symbol" w:hint="default"/>
+      </w:rPr>
+    </w:lvl>
+    <w:lvl w:ilvl="4" w:tplc="04090003" w:tentative="1">
+      <w:start w:val="1"/>
+      <w:numFmt w:val="bullet"/>
+      <w:lvlText w:val="o"/>
+      <w:lvlJc w:val="left"/>
+      <w:pPr>
+        <w:ind w:left="3600" w:hanging="360"/>
+      </w:pPr>
+      <w:rPr>
+        <w:rFonts w:ascii="Courier New" w:hAnsi="Courier New" w:cs="Courier New" w:hint="default"/>
+      </w:rPr>
+    </w:lvl>
+    <w:lvl w:ilvl="5" w:tplc="04090005" w:tentative="1">
+      <w:start w:val="1"/>
+      <w:numFmt w:val="bullet"/>
+      <w:lvlText w:val=""/>
+      <w:lvlJc w:val="left"/>
+      <w:pPr>
+        <w:ind w:left="4320" w:hanging="360"/>
+      </w:pPr>
+      <w:rPr>
+        <w:rFonts w:ascii="Wingdings" w:hAnsi="Wingdings" w:hint="default"/>
+      </w:rPr>
+    </w:lvl>
+    <w:lvl w:ilvl="6" w:tplc="04090001" w:tentative="1">
+      <w:start w:val="1"/>
+      <w:numFmt w:val="bullet"/>
+      <w:lvlText w:val=""/>
+      <w:lvlJc w:val="left"/>
+      <w:pPr>
+        <w:ind w:left="5040" w:hanging="360"/>
+      </w:pPr>
+      <w:rPr>
+        <w:rFonts w:ascii="Symbol" w:hAnsi="Symbol" w:hint="default"/>
+      </w:rPr>
+    </w:lvl>
+    <w:lvl w:ilvl="7" w:tplc="04090003" w:tentative="1">
+      <w:start w:val="1"/>
+      <w:numFmt w:val="bullet"/>
+      <w:lvlText w:val="o"/>
+      <w:lvlJc w:val="left"/>
+      <w:pPr>
+        <w:ind w:left="5760" w:hanging="360"/>
+      </w:pPr>
+      <w:rPr>
+        <w:rFonts w:ascii="Courier New" w:hAnsi="Courier New" w:cs="Courier New" w:hint="default"/>
+      </w:rPr>
+    </w:lvl>
+    <w:lvl w:ilvl="8" w:tplc="04090005" w:tentative="1">
+      <w:start w:val="1"/>
+      <w:numFmt w:val="bullet"/>
+      <w:lvlText w:val=""/>
+      <w:lvlJc w:val="left"/>
+      <w:pPr>
+        <w:ind w:left="6480" w:hanging="360"/>
+      </w:pPr>
+      <w:rPr>
+        <w:rFonts w:ascii="Wingdings" w:hAnsi="Wingdings" w:hint="default"/>
+      </w:rPr>
+    </w:lvl>
+  </w:abstractNum>
+  <w:abstractNum w:abstractNumId="3" w15:restartNumberingAfterBreak="0">
+    <w:nsid w:val="53455758"/>
+    <w:multiLevelType w:val="hybridMultilevel"/>
+    <w:tmpl w:val="0D68D46E"/>
+    <w:lvl w:ilvl="0" w:tplc="04090001">
+      <w:start w:val="1"/>
+      <w:numFmt w:val="bullet"/>
+      <w:lvlText w:val=""/>
+      <w:lvlJc w:val="left"/>
+      <w:pPr>
+        <w:ind w:left="720" w:hanging="360"/>
+      </w:pPr>
+      <w:rPr>
+        <w:rFonts w:ascii="Symbol" w:hAnsi="Symbol" w:hint="default"/>
+      </w:rPr>
+    </w:lvl>
+    <w:lvl w:ilvl="1" w:tplc="04090003">
+      <w:start w:val="1"/>
+      <w:numFmt w:val="bullet"/>
+      <w:lvlText w:val="o"/>
+      <w:lvlJc w:val="left"/>
+      <w:pPr>
+        <w:ind w:left="1440" w:hanging="360"/>
+      </w:pPr>
+      <w:rPr>
+        <w:rFonts w:ascii="Courier New" w:hAnsi="Courier New" w:cs="Courier New" w:hint="default"/>
+      </w:rPr>
+    </w:lvl>
+    <w:lvl w:ilvl="2" w:tplc="04090005" w:tentative="1">
+      <w:start w:val="1"/>
+      <w:numFmt w:val="bullet"/>
+      <w:lvlText w:val=""/>
+      <w:lvlJc w:val="left"/>
+      <w:pPr>
+        <w:ind w:left="2160" w:hanging="360"/>
+      </w:pPr>
+      <w:rPr>
+        <w:rFonts w:ascii="Wingdings" w:hAnsi="Wingdings" w:hint="default"/>
+      </w:rPr>
+    </w:lvl>
+    <w:lvl w:ilvl="3" w:tplc="04090001" w:tentative="1">
+      <w:start w:val="1"/>
+      <w:numFmt w:val="bullet"/>
+      <w:lvlText w:val=""/>
+      <w:lvlJc w:val="left"/>
+      <w:pPr>
+        <w:ind w:left="2880" w:hanging="360"/>
+      </w:pPr>
+      <w:rPr>
+        <w:rFonts w:ascii="Symbol" w:hAnsi="Symbol" w:hint="default"/>
+      </w:rPr>
+    </w:lvl>
+    <w:lvl w:ilvl="4" w:tplc="04090003" w:tentative="1">
+      <w:start w:val="1"/>
+      <w:numFmt w:val="bullet"/>
+      <w:lvlText w:val="o"/>
+      <w:lvlJc w:val="left"/>
+      <w:pPr>
+        <w:ind w:left="3600" w:hanging="360"/>
+      </w:pPr>
+      <w:rPr>
+        <w:rFonts w:ascii="Courier New" w:hAnsi="Courier New" w:cs="Courier New" w:hint="default"/>
+      </w:rPr>
+    </w:lvl>
+    <w:lvl w:ilvl="5" w:tplc="04090005" w:tentative="1">
+      <w:start w:val="1"/>
+      <w:numFmt w:val="bullet"/>
+      <w:lvlText w:val=""/>
+      <w:lvlJc w:val="left"/>
+      <w:pPr>
+        <w:ind w:left="4320" w:hanging="360"/>
+      </w:pPr>
+      <w:rPr>
+        <w:rFonts w:ascii="Wingdings" w:hAnsi="Wingdings" w:hint="default"/>
+      </w:rPr>
+    </w:lvl>
+    <w:lvl w:ilvl="6" w:tplc="04090001" w:tentative="1">
+      <w:start w:val="1"/>
+      <w:numFmt w:val="bullet"/>
+      <w:lvlText w:val=""/>
+      <w:lvlJc w:val="left"/>
+      <w:pPr>
+        <w:ind w:left="5040" w:hanging="360"/>
+      </w:pPr>
+      <w:rPr>
+        <w:rFonts w:ascii="Symbol" w:hAnsi="Symbol" w:hint="default"/>
+      </w:rPr>
+    </w:lvl>
+    <w:lvl w:ilvl="7" w:tplc="04090003" w:tentative="1">
+      <w:start w:val="1"/>
+      <w:numFmt w:val="bullet"/>
+      <w:lvlText w:val="o"/>
+      <w:lvlJc w:val="left"/>
+      <w:pPr>
+        <w:ind w:left="5760" w:hanging="360"/>
+      </w:pPr>
+      <w:rPr>
+        <w:rFonts w:ascii="Courier New" w:hAnsi="Courier New" w:cs="Courier New" w:hint="default"/>
+      </w:rPr>
+    </w:lvl>
+    <w:lvl w:ilvl="8" w:tplc="04090005" w:tentative="1">
+      <w:start w:val="1"/>
+      <w:numFmt w:val="bullet"/>
+      <w:lvlText w:val=""/>
+      <w:lvlJc w:val="left"/>
+      <w:pPr>
+        <w:ind w:left="6480" w:hanging="360"/>
+      </w:pPr>
+      <w:rPr>
+        <w:rFonts w:ascii="Wingdings" w:hAnsi="Wingdings" w:hint="default"/>
+      </w:rPr>
+    </w:lvl>
+  </w:abstractNum>
+  <w:abstractNum w:abstractNumId="4" w15:restartNumberingAfterBreak="0">
     <w:nsid w:val="53953D14"/>
     <w:multiLevelType w:val="hybridMultilevel"/>
     <w:tmpl w:val="1B108800"/>
@@ -1186,14 +2192,374 @@
       </w:rPr>
     </w:lvl>
   </w:abstractNum>
+  <w:abstractNum w:abstractNumId="5" w15:restartNumberingAfterBreak="0">
+    <w:nsid w:val="57786205"/>
+    <w:multiLevelType w:val="hybridMultilevel"/>
+    <w:tmpl w:val="4FBA094E"/>
+    <w:lvl w:ilvl="0" w:tplc="04090001">
+      <w:start w:val="1"/>
+      <w:numFmt w:val="bullet"/>
+      <w:lvlText w:val=""/>
+      <w:lvlJc w:val="left"/>
+      <w:pPr>
+        <w:ind w:left="720" w:hanging="360"/>
+      </w:pPr>
+      <w:rPr>
+        <w:rFonts w:ascii="Symbol" w:hAnsi="Symbol" w:hint="default"/>
+      </w:rPr>
+    </w:lvl>
+    <w:lvl w:ilvl="1" w:tplc="04090003">
+      <w:start w:val="1"/>
+      <w:numFmt w:val="bullet"/>
+      <w:lvlText w:val="o"/>
+      <w:lvlJc w:val="left"/>
+      <w:pPr>
+        <w:ind w:left="1440" w:hanging="360"/>
+      </w:pPr>
+      <w:rPr>
+        <w:rFonts w:ascii="Courier New" w:hAnsi="Courier New" w:cs="Courier New" w:hint="default"/>
+      </w:rPr>
+    </w:lvl>
+    <w:lvl w:ilvl="2" w:tplc="04090005" w:tentative="1">
+      <w:start w:val="1"/>
+      <w:numFmt w:val="bullet"/>
+      <w:lvlText w:val=""/>
+      <w:lvlJc w:val="left"/>
+      <w:pPr>
+        <w:ind w:left="2160" w:hanging="360"/>
+      </w:pPr>
+      <w:rPr>
+        <w:rFonts w:ascii="Wingdings" w:hAnsi="Wingdings" w:hint="default"/>
+      </w:rPr>
+    </w:lvl>
+    <w:lvl w:ilvl="3" w:tplc="04090001" w:tentative="1">
+      <w:start w:val="1"/>
+      <w:numFmt w:val="bullet"/>
+      <w:lvlText w:val=""/>
+      <w:lvlJc w:val="left"/>
+      <w:pPr>
+        <w:ind w:left="2880" w:hanging="360"/>
+      </w:pPr>
+      <w:rPr>
+        <w:rFonts w:ascii="Symbol" w:hAnsi="Symbol" w:hint="default"/>
+      </w:rPr>
+    </w:lvl>
+    <w:lvl w:ilvl="4" w:tplc="04090003" w:tentative="1">
+      <w:start w:val="1"/>
+      <w:numFmt w:val="bullet"/>
+      <w:lvlText w:val="o"/>
+      <w:lvlJc w:val="left"/>
+      <w:pPr>
+        <w:ind w:left="3600" w:hanging="360"/>
+      </w:pPr>
+      <w:rPr>
+        <w:rFonts w:ascii="Courier New" w:hAnsi="Courier New" w:cs="Courier New" w:hint="default"/>
+      </w:rPr>
+    </w:lvl>
+    <w:lvl w:ilvl="5" w:tplc="04090005" w:tentative="1">
+      <w:start w:val="1"/>
+      <w:numFmt w:val="bullet"/>
+      <w:lvlText w:val=""/>
+      <w:lvlJc w:val="left"/>
+      <w:pPr>
+        <w:ind w:left="4320" w:hanging="360"/>
+      </w:pPr>
+      <w:rPr>
+        <w:rFonts w:ascii="Wingdings" w:hAnsi="Wingdings" w:hint="default"/>
+      </w:rPr>
+    </w:lvl>
+    <w:lvl w:ilvl="6" w:tplc="04090001" w:tentative="1">
+      <w:start w:val="1"/>
+      <w:numFmt w:val="bullet"/>
+      <w:lvlText w:val=""/>
+      <w:lvlJc w:val="left"/>
+      <w:pPr>
+        <w:ind w:left="5040" w:hanging="360"/>
+      </w:pPr>
+      <w:rPr>
+        <w:rFonts w:ascii="Symbol" w:hAnsi="Symbol" w:hint="default"/>
+      </w:rPr>
+    </w:lvl>
+    <w:lvl w:ilvl="7" w:tplc="04090003" w:tentative="1">
+      <w:start w:val="1"/>
+      <w:numFmt w:val="bullet"/>
+      <w:lvlText w:val="o"/>
+      <w:lvlJc w:val="left"/>
+      <w:pPr>
+        <w:ind w:left="5760" w:hanging="360"/>
+      </w:pPr>
+      <w:rPr>
+        <w:rFonts w:ascii="Courier New" w:hAnsi="Courier New" w:cs="Courier New" w:hint="default"/>
+      </w:rPr>
+    </w:lvl>
+    <w:lvl w:ilvl="8" w:tplc="04090005" w:tentative="1">
+      <w:start w:val="1"/>
+      <w:numFmt w:val="bullet"/>
+      <w:lvlText w:val=""/>
+      <w:lvlJc w:val="left"/>
+      <w:pPr>
+        <w:ind w:left="6480" w:hanging="360"/>
+      </w:pPr>
+      <w:rPr>
+        <w:rFonts w:ascii="Wingdings" w:hAnsi="Wingdings" w:hint="default"/>
+      </w:rPr>
+    </w:lvl>
+  </w:abstractNum>
+  <w:abstractNum w:abstractNumId="6" w15:restartNumberingAfterBreak="0">
+    <w:nsid w:val="5E0E0243"/>
+    <w:multiLevelType w:val="hybridMultilevel"/>
+    <w:tmpl w:val="C3DEADC4"/>
+    <w:lvl w:ilvl="0" w:tplc="04090001">
+      <w:start w:val="1"/>
+      <w:numFmt w:val="bullet"/>
+      <w:lvlText w:val=""/>
+      <w:lvlJc w:val="left"/>
+      <w:pPr>
+        <w:ind w:left="780" w:hanging="360"/>
+      </w:pPr>
+      <w:rPr>
+        <w:rFonts w:ascii="Symbol" w:hAnsi="Symbol" w:hint="default"/>
+      </w:rPr>
+    </w:lvl>
+    <w:lvl w:ilvl="1" w:tplc="04090003">
+      <w:start w:val="1"/>
+      <w:numFmt w:val="bullet"/>
+      <w:lvlText w:val="o"/>
+      <w:lvlJc w:val="left"/>
+      <w:pPr>
+        <w:ind w:left="1500" w:hanging="360"/>
+      </w:pPr>
+      <w:rPr>
+        <w:rFonts w:ascii="Courier New" w:hAnsi="Courier New" w:cs="Courier New" w:hint="default"/>
+      </w:rPr>
+    </w:lvl>
+    <w:lvl w:ilvl="2" w:tplc="04090005" w:tentative="1">
+      <w:start w:val="1"/>
+      <w:numFmt w:val="bullet"/>
+      <w:lvlText w:val=""/>
+      <w:lvlJc w:val="left"/>
+      <w:pPr>
+        <w:ind w:left="2220" w:hanging="360"/>
+      </w:pPr>
+      <w:rPr>
+        <w:rFonts w:ascii="Wingdings" w:hAnsi="Wingdings" w:hint="default"/>
+      </w:rPr>
+    </w:lvl>
+    <w:lvl w:ilvl="3" w:tplc="04090001" w:tentative="1">
+      <w:start w:val="1"/>
+      <w:numFmt w:val="bullet"/>
+      <w:lvlText w:val=""/>
+      <w:lvlJc w:val="left"/>
+      <w:pPr>
+        <w:ind w:left="2940" w:hanging="360"/>
+      </w:pPr>
+      <w:rPr>
+        <w:rFonts w:ascii="Symbol" w:hAnsi="Symbol" w:hint="default"/>
+      </w:rPr>
+    </w:lvl>
+    <w:lvl w:ilvl="4" w:tplc="04090003" w:tentative="1">
+      <w:start w:val="1"/>
+      <w:numFmt w:val="bullet"/>
+      <w:lvlText w:val="o"/>
+      <w:lvlJc w:val="left"/>
+      <w:pPr>
+        <w:ind w:left="3660" w:hanging="360"/>
+      </w:pPr>
+      <w:rPr>
+        <w:rFonts w:ascii="Courier New" w:hAnsi="Courier New" w:cs="Courier New" w:hint="default"/>
+      </w:rPr>
+    </w:lvl>
+    <w:lvl w:ilvl="5" w:tplc="04090005" w:tentative="1">
+      <w:start w:val="1"/>
+      <w:numFmt w:val="bullet"/>
+      <w:lvlText w:val=""/>
+      <w:lvlJc w:val="left"/>
+      <w:pPr>
+        <w:ind w:left="4380" w:hanging="360"/>
+      </w:pPr>
+      <w:rPr>
+        <w:rFonts w:ascii="Wingdings" w:hAnsi="Wingdings" w:hint="default"/>
+      </w:rPr>
+    </w:lvl>
+    <w:lvl w:ilvl="6" w:tplc="04090001" w:tentative="1">
+      <w:start w:val="1"/>
+      <w:numFmt w:val="bullet"/>
+      <w:lvlText w:val=""/>
+      <w:lvlJc w:val="left"/>
+      <w:pPr>
+        <w:ind w:left="5100" w:hanging="360"/>
+      </w:pPr>
+      <w:rPr>
+        <w:rFonts w:ascii="Symbol" w:hAnsi="Symbol" w:hint="default"/>
+      </w:rPr>
+    </w:lvl>
+    <w:lvl w:ilvl="7" w:tplc="04090003" w:tentative="1">
+      <w:start w:val="1"/>
+      <w:numFmt w:val="bullet"/>
+      <w:lvlText w:val="o"/>
+      <w:lvlJc w:val="left"/>
+      <w:pPr>
+        <w:ind w:left="5820" w:hanging="360"/>
+      </w:pPr>
+      <w:rPr>
+        <w:rFonts w:ascii="Courier New" w:hAnsi="Courier New" w:cs="Courier New" w:hint="default"/>
+      </w:rPr>
+    </w:lvl>
+    <w:lvl w:ilvl="8" w:tplc="04090005" w:tentative="1">
+      <w:start w:val="1"/>
+      <w:numFmt w:val="bullet"/>
+      <w:lvlText w:val=""/>
+      <w:lvlJc w:val="left"/>
+      <w:pPr>
+        <w:ind w:left="6540" w:hanging="360"/>
+      </w:pPr>
+      <w:rPr>
+        <w:rFonts w:ascii="Wingdings" w:hAnsi="Wingdings" w:hint="default"/>
+      </w:rPr>
+    </w:lvl>
+  </w:abstractNum>
+  <w:abstractNum w:abstractNumId="7" w15:restartNumberingAfterBreak="0">
+    <w:nsid w:val="629E24B5"/>
+    <w:multiLevelType w:val="hybridMultilevel"/>
+    <w:tmpl w:val="C892371C"/>
+    <w:lvl w:ilvl="0" w:tplc="04090001">
+      <w:start w:val="1"/>
+      <w:numFmt w:val="bullet"/>
+      <w:lvlText w:val=""/>
+      <w:lvlJc w:val="left"/>
+      <w:pPr>
+        <w:ind w:left="720" w:hanging="360"/>
+      </w:pPr>
+      <w:rPr>
+        <w:rFonts w:ascii="Symbol" w:hAnsi="Symbol" w:hint="default"/>
+      </w:rPr>
+    </w:lvl>
+    <w:lvl w:ilvl="1" w:tplc="04090003">
+      <w:start w:val="1"/>
+      <w:numFmt w:val="bullet"/>
+      <w:lvlText w:val="o"/>
+      <w:lvlJc w:val="left"/>
+      <w:pPr>
+        <w:ind w:left="1440" w:hanging="360"/>
+      </w:pPr>
+      <w:rPr>
+        <w:rFonts w:ascii="Courier New" w:hAnsi="Courier New" w:cs="Courier New" w:hint="default"/>
+      </w:rPr>
+    </w:lvl>
+    <w:lvl w:ilvl="2" w:tplc="04090005" w:tentative="1">
+      <w:start w:val="1"/>
+      <w:numFmt w:val="bullet"/>
+      <w:lvlText w:val=""/>
+      <w:lvlJc w:val="left"/>
+      <w:pPr>
+        <w:ind w:left="2160" w:hanging="360"/>
+      </w:pPr>
+      <w:rPr>
+        <w:rFonts w:ascii="Wingdings" w:hAnsi="Wingdings" w:hint="default"/>
+      </w:rPr>
+    </w:lvl>
+    <w:lvl w:ilvl="3" w:tplc="04090001" w:tentative="1">
+      <w:start w:val="1"/>
+      <w:numFmt w:val="bullet"/>
+      <w:lvlText w:val=""/>
+      <w:lvlJc w:val="left"/>
+      <w:pPr>
+        <w:ind w:left="2880" w:hanging="360"/>
+      </w:pPr>
+      <w:rPr>
+        <w:rFonts w:ascii="Symbol" w:hAnsi="Symbol" w:hint="default"/>
+      </w:rPr>
+    </w:lvl>
+    <w:lvl w:ilvl="4" w:tplc="04090003" w:tentative="1">
+      <w:start w:val="1"/>
+      <w:numFmt w:val="bullet"/>
+      <w:lvlText w:val="o"/>
+      <w:lvlJc w:val="left"/>
+      <w:pPr>
+        <w:ind w:left="3600" w:hanging="360"/>
+      </w:pPr>
+      <w:rPr>
+        <w:rFonts w:ascii="Courier New" w:hAnsi="Courier New" w:cs="Courier New" w:hint="default"/>
+      </w:rPr>
+    </w:lvl>
+    <w:lvl w:ilvl="5" w:tplc="04090005" w:tentative="1">
+      <w:start w:val="1"/>
+      <w:numFmt w:val="bullet"/>
+      <w:lvlText w:val=""/>
+      <w:lvlJc w:val="left"/>
+      <w:pPr>
+        <w:ind w:left="4320" w:hanging="360"/>
+      </w:pPr>
+      <w:rPr>
+        <w:rFonts w:ascii="Wingdings" w:hAnsi="Wingdings" w:hint="default"/>
+      </w:rPr>
+    </w:lvl>
+    <w:lvl w:ilvl="6" w:tplc="04090001" w:tentative="1">
+      <w:start w:val="1"/>
+      <w:numFmt w:val="bullet"/>
+      <w:lvlText w:val=""/>
+      <w:lvlJc w:val="left"/>
+      <w:pPr>
+        <w:ind w:left="5040" w:hanging="360"/>
+      </w:pPr>
+      <w:rPr>
+        <w:rFonts w:ascii="Symbol" w:hAnsi="Symbol" w:hint="default"/>
+      </w:rPr>
+    </w:lvl>
+    <w:lvl w:ilvl="7" w:tplc="04090003" w:tentative="1">
+      <w:start w:val="1"/>
+      <w:numFmt w:val="bullet"/>
+      <w:lvlText w:val="o"/>
+      <w:lvlJc w:val="left"/>
+      <w:pPr>
+        <w:ind w:left="5760" w:hanging="360"/>
+      </w:pPr>
+      <w:rPr>
+        <w:rFonts w:ascii="Courier New" w:hAnsi="Courier New" w:cs="Courier New" w:hint="default"/>
+      </w:rPr>
+    </w:lvl>
+    <w:lvl w:ilvl="8" w:tplc="04090005" w:tentative="1">
+      <w:start w:val="1"/>
+      <w:numFmt w:val="bullet"/>
+      <w:lvlText w:val=""/>
+      <w:lvlJc w:val="left"/>
+      <w:pPr>
+        <w:ind w:left="6480" w:hanging="360"/>
+      </w:pPr>
+      <w:rPr>
+        <w:rFonts w:ascii="Wingdings" w:hAnsi="Wingdings" w:hint="default"/>
+      </w:rPr>
+    </w:lvl>
+  </w:abstractNum>
   <w:num w:numId="1">
+    <w:abstractNumId w:val="4"/>
+  </w:num>
+  <w:num w:numId="2">
+    <w:abstractNumId w:val="3"/>
+  </w:num>
+  <w:num w:numId="3">
+    <w:abstractNumId w:val="2"/>
+  </w:num>
+  <w:num w:numId="4">
+    <w:abstractNumId w:val="6"/>
+  </w:num>
+  <w:num w:numId="5">
+    <w:abstractNumId w:val="1"/>
+  </w:num>
+  <w:num w:numId="6">
+    <w:abstractNumId w:val="7"/>
+  </w:num>
+  <w:num w:numId="7">
+    <w:abstractNumId w:val="5"/>
+  </w:num>
+  <w:num w:numId="8">
     <w:abstractNumId w:val="0"/>
   </w:num>
 </w:numbering>
 </file>
 
 <file path=word/styles.xml><?xml version="1.0" encoding="utf-8"?>
-<w:styles xmlns:mc="http://schemas.openxmlformats.org/markup-compatibility/2006" xmlns:r="http://schemas.openxmlformats.org/officeDocument/2006/relationships" xmlns:w="http://schemas.openxmlformats.org/wordprocessingml/2006/main" xmlns:w14="http://schemas.microsoft.com/office/word/2010/wordml" xmlns:w15="http://schemas.microsoft.com/office/word/2012/wordml" mc:Ignorable="w14 w15">
+<w:styles xmlns:mc="http://schemas.openxmlformats.org/markup-compatibility/2006" xmlns:r="http://schemas.openxmlformats.org/officeDocument/2006/relationships" xmlns:w="http://schemas.openxmlformats.org/wordprocessingml/2006/main" xmlns:w14="http://schemas.microsoft.com/office/word/2010/wordml" xmlns:w15="http://schemas.microsoft.com/office/word/2012/wordml" xmlns:w16cid="http://schemas.microsoft.com/office/word/2016/wordml/cid" xmlns:w16se="http://schemas.microsoft.com/office/word/2015/wordml/symex" mc:Ignorable="w14 w15 w16se w16cid">
   <w:docDefaults>
     <w:rPrDefault>
       <w:rPr>
@@ -1205,7 +2571,7 @@
     </w:rPrDefault>
     <w:pPrDefault/>
   </w:docDefaults>
-  <w:latentStyles w:defLockedState="0" w:defUIPriority="99" w:defSemiHidden="0" w:defUnhideWhenUsed="0" w:defQFormat="0" w:count="382">
+  <w:latentStyles w:defLockedState="0" w:defUIPriority="99" w:defSemiHidden="0" w:defUnhideWhenUsed="0" w:defQFormat="0" w:count="375">
     <w:lsdException w:name="Normal" w:uiPriority="0" w:qFormat="1"/>
     <w:lsdException w:name="heading 1" w:uiPriority="9" w:qFormat="1"/>
     <w:lsdException w:name="heading 2" w:semiHidden="1" w:uiPriority="9" w:unhideWhenUsed="1" w:qFormat="1"/>
@@ -1362,15 +2728,6 @@
     <w:lsdException w:name="Balloon Text" w:semiHidden="1" w:unhideWhenUsed="1"/>
     <w:lsdException w:name="Table Grid" w:uiPriority="39"/>
     <w:lsdException w:name="Table Theme" w:semiHidden="1" w:unhideWhenUsed="1"/>
-    <w:lsdException w:name="Note Level 1" w:semiHidden="1" w:unhideWhenUsed="1"/>
-    <w:lsdException w:name="Note Level 2" w:semiHidden="1" w:unhideWhenUsed="1"/>
-    <w:lsdException w:name="Note Level 3" w:semiHidden="1" w:unhideWhenUsed="1"/>
-    <w:lsdException w:name="Note Level 4" w:semiHidden="1" w:unhideWhenUsed="1"/>
-    <w:lsdException w:name="Note Level 5" w:semiHidden="1" w:unhideWhenUsed="1"/>
-    <w:lsdException w:name="Note Level 6" w:semiHidden="1" w:unhideWhenUsed="1"/>
-    <w:lsdException w:name="Note Level 7" w:semiHidden="1" w:unhideWhenUsed="1"/>
-    <w:lsdException w:name="Note Level 8" w:semiHidden="1" w:unhideWhenUsed="1"/>
-    <w:lsdException w:name="Note Level 9" w:semiHidden="1" w:unhideWhenUsed="1"/>
     <w:lsdException w:name="Placeholder Text" w:semiHidden="1"/>
     <w:lsdException w:name="No Spacing" w:uiPriority="1" w:qFormat="1"/>
     <w:lsdException w:name="Light Shading" w:uiPriority="60"/>

</xml_diff>